<commit_message>
fix: bug on spending logic all was needed was to update the sql database to persist data helped by 2 devs
</commit_message>
<xml_diff>
--- a/Web Development Assignment Reflection.docx
+++ b/Web Development Assignment Reflection.docx
@@ -605,10 +605,55 @@
       </w:hyperlink>
     </w:p>
     <w:p/>
+    <w:p>
+      <w:hyperlink r:id="rId11" w:history="1">
+        <w:r>
+          <w:rPr>
+            <w:rStyle w:val="Hyperlink"/>
+          </w:rPr>
+          <w:t>https://stackoverflow.com/questions/77800656/html-form-element-detecting-which-html-submit-button-is-pressed</w:t>
+        </w:r>
+      </w:hyperlink>
+    </w:p>
+    <w:p>
+      <w:hyperlink r:id="rId12" w:history="1">
+        <w:r>
+          <w:rPr>
+            <w:rStyle w:val="Hyperlink"/>
+          </w:rPr>
+          <w:t>https://www.codeproject.com/articles/How-to-Dispose-Multiple-Submit-Buttons-on-a-Single#comments-section</w:t>
+        </w:r>
+      </w:hyperlink>
+    </w:p>
+    <w:p>
+      <w:hyperlink r:id="rId13" w:history="1">
+        <w:r>
+          <w:rPr>
+            <w:rStyle w:val="Hyperlink"/>
+          </w:rPr>
+          <w:t>https://www.geeksforgeeks.org/java/servlet-form-data/</w:t>
+        </w:r>
+      </w:hyperlink>
+    </w:p>
+    <w:p>
+      <w:hyperlink r:id="rId14" w:history="1">
+        <w:r>
+          <w:rPr>
+            <w:rStyle w:val="Hyperlink"/>
+          </w:rPr>
+          <w:t>https://coderanch.com/t/360896/java/detect-button-clicked-FORM-server</w:t>
+        </w:r>
+      </w:hyperlink>
+      <w:r>
+        <w:t xml:space="preserve"> &lt;------- Works</w:t>
+      </w:r>
+    </w:p>
+    <w:p/>
+    <w:p/>
     <w:p/>
     <w:p/>
     <w:p>
-      <w:hyperlink r:id="rId11" w:history="1">
+      <w:hyperlink r:id="rId15" w:history="1">
         <w:r>
           <w:rPr>
             <w:rStyle w:val="Hyperlink"/>
@@ -618,7 +663,7 @@
       </w:hyperlink>
     </w:p>
     <w:p>
-      <w:hyperlink r:id="rId12" w:history="1">
+      <w:hyperlink r:id="rId16" w:history="1">
         <w:r>
           <w:rPr>
             <w:rStyle w:val="Hyperlink"/>
@@ -628,7 +673,7 @@
       </w:hyperlink>
     </w:p>
     <w:p>
-      <w:hyperlink r:id="rId13" w:history="1">
+      <w:hyperlink r:id="rId17" w:history="1">
         <w:r>
           <w:rPr>
             <w:rStyle w:val="Hyperlink"/>
@@ -638,7 +683,7 @@
       </w:hyperlink>
     </w:p>
     <w:p>
-      <w:hyperlink r:id="rId14" w:history="1">
+      <w:hyperlink r:id="rId18" w:history="1">
         <w:r>
           <w:rPr>
             <w:rStyle w:val="Hyperlink"/>
@@ -648,7 +693,7 @@
       </w:hyperlink>
     </w:p>
     <w:p>
-      <w:hyperlink r:id="rId15" w:history="1">
+      <w:hyperlink r:id="rId19" w:history="1">
         <w:r>
           <w:rPr>
             <w:rStyle w:val="Hyperlink"/>
@@ -658,7 +703,7 @@
       </w:hyperlink>
     </w:p>
     <w:p>
-      <w:hyperlink r:id="rId16" w:anchor="uuid=95e5cc12-66c9-41a0-ae0a-263bf179d911" w:history="1">
+      <w:hyperlink r:id="rId20" w:anchor="uuid=95e5cc12-66c9-41a0-ae0a-263bf179d911" w:history="1">
         <w:r>
           <w:rPr>
             <w:rStyle w:val="Hyperlink"/>
@@ -668,7 +713,7 @@
       </w:hyperlink>
     </w:p>
     <w:p>
-      <w:hyperlink r:id="rId17" w:anchor="uuid=0204346f-b06d-4a74-b1be-2b6c0cffca77" w:history="1">
+      <w:hyperlink r:id="rId21" w:anchor="uuid=0204346f-b06d-4a74-b1be-2b6c0cffca77" w:history="1">
         <w:r>
           <w:rPr>
             <w:rStyle w:val="Hyperlink"/>
@@ -678,7 +723,7 @@
       </w:hyperlink>
     </w:p>
     <w:p>
-      <w:hyperlink r:id="rId18" w:history="1">
+      <w:hyperlink r:id="rId22" w:history="1">
         <w:r>
           <w:rPr>
             <w:rStyle w:val="Hyperlink"/>
@@ -691,6 +736,9 @@
     <w:p/>
     <w:p>
       <w:r>
+        <w:rPr>
+          <w:noProof/>
+        </w:rPr>
         <w:lastRenderedPageBreak/>
         <w:drawing>
           <wp:inline distT="0" distB="0" distL="0" distR="0" wp14:anchorId="326EBF49" wp14:editId="567D8018">
@@ -708,7 +756,7 @@
                     <pic:cNvPicPr/>
                   </pic:nvPicPr>
                   <pic:blipFill>
-                    <a:blip r:embed="rId19"/>
+                    <a:blip r:embed="rId23"/>
                     <a:stretch>
                       <a:fillRect/>
                     </a:stretch>
@@ -729,6 +777,9 @@
         </w:drawing>
       </w:r>
       <w:r>
+        <w:rPr>
+          <w:noProof/>
+        </w:rPr>
         <w:drawing>
           <wp:inline distT="0" distB="0" distL="0" distR="0" wp14:anchorId="77A3939F" wp14:editId="30C6FAF7">
             <wp:extent cx="5731510" cy="2929255"/>
@@ -745,7 +796,7 @@
                     <pic:cNvPicPr/>
                   </pic:nvPicPr>
                   <pic:blipFill>
-                    <a:blip r:embed="rId20"/>
+                    <a:blip r:embed="rId24"/>
                     <a:stretch>
                       <a:fillRect/>
                     </a:stretch>
@@ -766,6 +817,9 @@
         </w:drawing>
       </w:r>
       <w:r>
+        <w:rPr>
+          <w:noProof/>
+        </w:rPr>
         <w:lastRenderedPageBreak/>
         <w:drawing>
           <wp:inline distT="0" distB="0" distL="0" distR="0" wp14:anchorId="54738692" wp14:editId="2562BFF3">
@@ -783,7 +837,7 @@
                     <pic:cNvPicPr/>
                   </pic:nvPicPr>
                   <pic:blipFill>
-                    <a:blip r:embed="rId21"/>
+                    <a:blip r:embed="rId25"/>
                     <a:stretch>
                       <a:fillRect/>
                     </a:stretch>
@@ -807,6 +861,9 @@
     <w:p/>
     <w:p>
       <w:r>
+        <w:rPr>
+          <w:noProof/>
+        </w:rPr>
         <w:drawing>
           <wp:inline distT="0" distB="0" distL="0" distR="0" wp14:anchorId="742B6103" wp14:editId="104BEB65">
             <wp:extent cx="5731510" cy="3169285"/>
@@ -823,7 +880,7 @@
                     <pic:cNvPicPr/>
                   </pic:nvPicPr>
                   <pic:blipFill>
-                    <a:blip r:embed="rId22"/>
+                    <a:blip r:embed="rId26"/>
                     <a:stretch>
                       <a:fillRect/>
                     </a:stretch>
@@ -846,6 +903,9 @@
     </w:p>
     <w:p>
       <w:r>
+        <w:rPr>
+          <w:noProof/>
+        </w:rPr>
         <w:lastRenderedPageBreak/>
         <w:drawing>
           <wp:inline distT="0" distB="0" distL="0" distR="0" wp14:anchorId="5628F748" wp14:editId="34C9B290">
@@ -863,7 +923,7 @@
                     <pic:cNvPicPr/>
                   </pic:nvPicPr>
                   <pic:blipFill>
-                    <a:blip r:embed="rId23"/>
+                    <a:blip r:embed="rId27"/>
                     <a:stretch>
                       <a:fillRect/>
                     </a:stretch>

</xml_diff>